<commit_message>
Header HTML e CSS concluídos
</commit_message>
<xml_diff>
--- a/exercicios_html_css_20190510193638.docx
+++ b/exercicios_html_css_20190510193638.docx
@@ -57,6 +57,8 @@
       <w:r>
         <w:tab/>
       </w:r>
+      <w:bookmarkStart w:id="2" w:name="_GoBack"/>
+      <w:bookmarkEnd w:id="2"/>
       <w:r>
         <w:t xml:space="preserve">Completo: </w:t>
       </w:r>
@@ -167,15 +169,15 @@
         <w:t>avaliação é individual</w:t>
       </w:r>
       <w:r>
-        <w:t xml:space="preserve">, você pode e deve trocar ideias com seus colegas sobre o trabalho, porém, deverá propor e </w:t>
+        <w:t xml:space="preserve">, você pode e deve trocar ideias com seus colegas sobre o trabalho, porém, </w:t>
       </w:r>
       <w:proofErr w:type="gramStart"/>
       <w:r>
-        <w:t>implementar</w:t>
+        <w:t>deverá</w:t>
       </w:r>
       <w:proofErr w:type="gramEnd"/>
       <w:r>
-        <w:t xml:space="preserve"> a sua própria solução, sendo que </w:t>
+        <w:t xml:space="preserve"> propor e implementar a sua própria solução, sendo que </w:t>
       </w:r>
       <w:r>
         <w:rPr>
@@ -565,8 +567,8 @@
         <w:pStyle w:val="Ttulo1"/>
         <w:spacing w:before="200" w:after="0"/>
       </w:pPr>
-      <w:bookmarkStart w:id="2" w:name="_tc707yl9hcis" w:colFirst="0" w:colLast="0"/>
-      <w:bookmarkEnd w:id="2"/>
+      <w:bookmarkStart w:id="3" w:name="_tc707yl9hcis" w:colFirst="0" w:colLast="0"/>
+      <w:bookmarkEnd w:id="3"/>
       <w:r>
         <w:lastRenderedPageBreak/>
         <w:t>Cabeçalho e Navegação</w:t>
@@ -654,8 +656,8 @@
         <w:pStyle w:val="Ttulo2"/>
         <w:spacing w:after="0" w:line="360" w:lineRule="auto"/>
       </w:pPr>
-      <w:bookmarkStart w:id="3" w:name="_rfq3s292sp7z" w:colFirst="0" w:colLast="0"/>
-      <w:bookmarkEnd w:id="3"/>
+      <w:bookmarkStart w:id="4" w:name="_rfq3s292sp7z" w:colFirst="0" w:colLast="0"/>
+      <w:bookmarkEnd w:id="4"/>
       <w:r>
         <w:t>HTML</w:t>
       </w:r>
@@ -1924,8 +1926,8 @@
         <w:pStyle w:val="Ttulo2"/>
         <w:spacing w:before="200" w:after="0" w:line="360" w:lineRule="auto"/>
       </w:pPr>
-      <w:bookmarkStart w:id="4" w:name="_8l55znnbj1uc" w:colFirst="0" w:colLast="0"/>
-      <w:bookmarkEnd w:id="4"/>
+      <w:bookmarkStart w:id="5" w:name="_8l55znnbj1uc" w:colFirst="0" w:colLast="0"/>
+      <w:bookmarkEnd w:id="5"/>
       <w:r>
         <w:lastRenderedPageBreak/>
         <w:t>CSS</w:t>
@@ -3173,8 +3175,8 @@
         <w:pStyle w:val="Ttulo2"/>
         <w:spacing w:after="0" w:line="360" w:lineRule="auto"/>
       </w:pPr>
-      <w:bookmarkStart w:id="5" w:name="_aopl88ylzfzu" w:colFirst="0" w:colLast="0"/>
-      <w:bookmarkEnd w:id="5"/>
+      <w:bookmarkStart w:id="6" w:name="_aopl88ylzfzu" w:colFirst="0" w:colLast="0"/>
+      <w:bookmarkEnd w:id="6"/>
       <w:r>
         <w:t>HTML</w:t>
       </w:r>
@@ -5141,8 +5143,6 @@
               </w:rPr>
               <w:t>&lt;/body&gt;</w:t>
             </w:r>
-            <w:bookmarkStart w:id="6" w:name="_GoBack"/>
-            <w:bookmarkEnd w:id="6"/>
           </w:p>
         </w:tc>
       </w:tr>
@@ -13958,7 +13958,7 @@
               <w:rFonts w:ascii="Jura" w:eastAsia="Jura" w:hAnsi="Jura" w:cs="Jura"/>
               <w:noProof/>
             </w:rPr>
-            <w:t>5</w:t>
+            <w:t>3</w:t>
           </w:r>
           <w:r>
             <w:rPr>
@@ -15025,6 +15025,7 @@
   <w:style w:type="character" w:default="1" w:styleId="Fontepargpadro">
     <w:name w:val="Default Paragraph Font"/>
     <w:uiPriority w:val="1"/>
+    <w:semiHidden/>
     <w:unhideWhenUsed/>
   </w:style>
   <w:style w:type="table" w:default="1" w:styleId="Tabelanormal">
@@ -15652,6 +15653,7 @@
   <w:style w:type="character" w:default="1" w:styleId="Fontepargpadro">
     <w:name w:val="Default Paragraph Font"/>
     <w:uiPriority w:val="1"/>
+    <w:semiHidden/>
     <w:unhideWhenUsed/>
   </w:style>
   <w:style w:type="table" w:default="1" w:styleId="Tabelanormal">

</xml_diff>

<commit_message>
Deixando as paginas responsívas
</commit_message>
<xml_diff>
--- a/exercicios_html_css_20190510193638.docx
+++ b/exercicios_html_css_20190510193638.docx
@@ -736,6 +736,7 @@
                 <w:rFonts w:ascii="Consolas" w:eastAsia="Consolas" w:hAnsi="Consolas" w:cs="Consolas"/>
                 <w:sz w:val="20"/>
                 <w:szCs w:val="20"/>
+                <w:lang w:val="en-US"/>
               </w:rPr>
             </w:pPr>
             <w:r>
@@ -773,6 +774,7 @@
                 <w:rFonts w:ascii="Consolas" w:eastAsia="Consolas" w:hAnsi="Consolas" w:cs="Consolas"/>
                 <w:sz w:val="20"/>
                 <w:szCs w:val="20"/>
+                <w:lang w:val="en-US"/>
               </w:rPr>
               <w:t>pt-br</w:t>
             </w:r>
@@ -3248,6 +3250,7 @@
                 <w:rFonts w:ascii="Consolas" w:eastAsia="Consolas" w:hAnsi="Consolas" w:cs="Consolas"/>
                 <w:sz w:val="20"/>
                 <w:szCs w:val="20"/>
+                <w:lang w:val="en-US"/>
               </w:rPr>
             </w:pPr>
             <w:r>
@@ -3285,6 +3288,7 @@
                 <w:rFonts w:ascii="Consolas" w:eastAsia="Consolas" w:hAnsi="Consolas" w:cs="Consolas"/>
                 <w:sz w:val="20"/>
                 <w:szCs w:val="20"/>
+                <w:lang w:val="en-US"/>
               </w:rPr>
               <w:t>pt-br</w:t>
             </w:r>
@@ -6686,6 +6690,7 @@
                 <w:rFonts w:ascii="Consolas" w:eastAsia="Consolas" w:hAnsi="Consolas" w:cs="Consolas"/>
                 <w:sz w:val="20"/>
                 <w:szCs w:val="20"/>
+                <w:lang w:val="en-US"/>
               </w:rPr>
             </w:pPr>
             <w:r>
@@ -6723,6 +6728,7 @@
                 <w:rFonts w:ascii="Consolas" w:eastAsia="Consolas" w:hAnsi="Consolas" w:cs="Consolas"/>
                 <w:sz w:val="20"/>
                 <w:szCs w:val="20"/>
+                <w:lang w:val="en-US"/>
               </w:rPr>
               <w:t>pt-br</w:t>
             </w:r>
@@ -10371,6 +10377,11 @@
       <w:r>
         <w:t>HTML</w:t>
       </w:r>
+      <w:r>
+        <w:tab/>
+      </w:r>
+      <w:bookmarkStart w:id="10" w:name="_GoBack"/>
+      <w:bookmarkEnd w:id="10"/>
     </w:p>
     <w:tbl>
       <w:tblPr>
@@ -12649,8 +12660,8 @@
         <w:pStyle w:val="Ttulo2"/>
         <w:spacing w:before="200" w:after="0" w:line="360" w:lineRule="auto"/>
       </w:pPr>
-      <w:bookmarkStart w:id="10" w:name="_sdqjxnhv31cu" w:colFirst="0" w:colLast="0"/>
-      <w:bookmarkEnd w:id="10"/>
+      <w:bookmarkStart w:id="11" w:name="_sdqjxnhv31cu" w:colFirst="0" w:colLast="0"/>
+      <w:bookmarkEnd w:id="11"/>
       <w:r>
         <w:t>CSS</w:t>
       </w:r>
@@ -14905,8 +14916,8 @@
         <w:pStyle w:val="Ttulo2"/>
         <w:spacing w:after="0" w:line="360" w:lineRule="auto"/>
       </w:pPr>
-      <w:bookmarkStart w:id="11" w:name="_i4ix2nsvwcc" w:colFirst="0" w:colLast="0"/>
-      <w:bookmarkEnd w:id="11"/>
+      <w:bookmarkStart w:id="12" w:name="_i4ix2nsvwcc" w:colFirst="0" w:colLast="0"/>
+      <w:bookmarkEnd w:id="12"/>
       <w:r>
         <w:t>HTML</w:t>
       </w:r>
@@ -16389,6 +16400,7 @@
                 <w:rFonts w:ascii="Consolas" w:eastAsia="Consolas" w:hAnsi="Consolas" w:cs="Consolas"/>
                 <w:sz w:val="20"/>
                 <w:szCs w:val="20"/>
+                <w:lang w:val="en-US"/>
               </w:rPr>
             </w:pPr>
             <w:r>
@@ -16405,6 +16417,7 @@
                 <w:rFonts w:ascii="Consolas" w:eastAsia="Consolas" w:hAnsi="Consolas" w:cs="Consolas"/>
                 <w:sz w:val="20"/>
                 <w:szCs w:val="20"/>
+                <w:lang w:val="en-US"/>
               </w:rPr>
               <w:t>&lt;</w:t>
             </w:r>
@@ -16414,6 +16427,7 @@
                 <w:rFonts w:ascii="Consolas" w:eastAsia="Consolas" w:hAnsi="Consolas" w:cs="Consolas"/>
                 <w:sz w:val="20"/>
                 <w:szCs w:val="20"/>
+                <w:lang w:val="en-US"/>
               </w:rPr>
               <w:t>img</w:t>
             </w:r>
@@ -16423,6 +16437,7 @@
                 <w:rFonts w:ascii="Consolas" w:eastAsia="Consolas" w:hAnsi="Consolas" w:cs="Consolas"/>
                 <w:sz w:val="20"/>
                 <w:szCs w:val="20"/>
+                <w:lang w:val="en-US"/>
               </w:rPr>
               <w:t xml:space="preserve"> </w:t>
             </w:r>
@@ -16432,6 +16447,7 @@
                 <w:rFonts w:ascii="Consolas" w:eastAsia="Consolas" w:hAnsi="Consolas" w:cs="Consolas"/>
                 <w:sz w:val="20"/>
                 <w:szCs w:val="20"/>
+                <w:lang w:val="en-US"/>
               </w:rPr>
               <w:t>src</w:t>
             </w:r>
@@ -16441,25 +16457,17 @@
                 <w:rFonts w:ascii="Consolas" w:eastAsia="Consolas" w:hAnsi="Consolas" w:cs="Consolas"/>
                 <w:sz w:val="20"/>
                 <w:szCs w:val="20"/>
-              </w:rPr>
-              <w:t>=</w:t>
-            </w:r>
-            <w:proofErr w:type="gramStart"/>
-            <w:r>
-              <w:rPr>
-                <w:rFonts w:ascii="Consolas" w:eastAsia="Consolas" w:hAnsi="Consolas" w:cs="Consolas"/>
-                <w:sz w:val="20"/>
-                <w:szCs w:val="20"/>
-              </w:rPr>
-              <w:t>"</w:t>
-            </w:r>
-            <w:proofErr w:type="spellStart"/>
-            <w:proofErr w:type="gramEnd"/>
-            <w:r>
-              <w:rPr>
-                <w:rFonts w:ascii="Consolas" w:eastAsia="Consolas" w:hAnsi="Consolas" w:cs="Consolas"/>
-                <w:sz w:val="20"/>
-                <w:szCs w:val="20"/>
+                <w:lang w:val="en-US"/>
+              </w:rPr>
+              <w:t>="</w:t>
+            </w:r>
+            <w:proofErr w:type="spellStart"/>
+            <w:r>
+              <w:rPr>
+                <w:rFonts w:ascii="Consolas" w:eastAsia="Consolas" w:hAnsi="Consolas" w:cs="Consolas"/>
+                <w:sz w:val="20"/>
+                <w:szCs w:val="20"/>
+                <w:lang w:val="en-US"/>
               </w:rPr>
               <w:t>img</w:t>
             </w:r>
@@ -16469,33 +16477,17 @@
                 <w:rFonts w:ascii="Consolas" w:eastAsia="Consolas" w:hAnsi="Consolas" w:cs="Consolas"/>
                 <w:sz w:val="20"/>
                 <w:szCs w:val="20"/>
-              </w:rPr>
-              <w:t xml:space="preserve">/linkedin-logo-1.svg" </w:t>
-            </w:r>
-            <w:proofErr w:type="spellStart"/>
-            <w:r>
-              <w:rPr>
-                <w:rFonts w:ascii="Consolas" w:eastAsia="Consolas" w:hAnsi="Consolas" w:cs="Consolas"/>
-                <w:sz w:val="20"/>
-                <w:szCs w:val="20"/>
-              </w:rPr>
-              <w:t>alt</w:t>
-            </w:r>
-            <w:proofErr w:type="spellEnd"/>
-            <w:r>
-              <w:rPr>
-                <w:rFonts w:ascii="Consolas" w:eastAsia="Consolas" w:hAnsi="Consolas" w:cs="Consolas"/>
-                <w:sz w:val="20"/>
-                <w:szCs w:val="20"/>
-              </w:rPr>
-              <w:t>="</w:t>
-            </w:r>
-            <w:proofErr w:type="spellStart"/>
-            <w:r>
-              <w:rPr>
-                <w:rFonts w:ascii="Consolas" w:eastAsia="Consolas" w:hAnsi="Consolas" w:cs="Consolas"/>
-                <w:sz w:val="20"/>
-                <w:szCs w:val="20"/>
+                <w:lang w:val="en-US"/>
+              </w:rPr>
+              <w:t>/linkedin-logo-1.svg" alt="</w:t>
+            </w:r>
+            <w:proofErr w:type="spellStart"/>
+            <w:r>
+              <w:rPr>
+                <w:rFonts w:ascii="Consolas" w:eastAsia="Consolas" w:hAnsi="Consolas" w:cs="Consolas"/>
+                <w:sz w:val="20"/>
+                <w:szCs w:val="20"/>
+                <w:lang w:val="en-US"/>
               </w:rPr>
               <w:t>Icone</w:t>
             </w:r>
@@ -16505,82 +16497,51 @@
                 <w:rFonts w:ascii="Consolas" w:eastAsia="Consolas" w:hAnsi="Consolas" w:cs="Consolas"/>
                 <w:sz w:val="20"/>
                 <w:szCs w:val="20"/>
-              </w:rPr>
-              <w:t xml:space="preserve"> do </w:t>
-            </w:r>
-            <w:proofErr w:type="spellStart"/>
-            <w:r>
-              <w:rPr>
-                <w:rFonts w:ascii="Consolas" w:eastAsia="Consolas" w:hAnsi="Consolas" w:cs="Consolas"/>
-                <w:sz w:val="20"/>
-                <w:szCs w:val="20"/>
-              </w:rPr>
-              <w:t>LinkedIn</w:t>
-            </w:r>
-            <w:proofErr w:type="spellEnd"/>
-            <w:r>
-              <w:rPr>
-                <w:rFonts w:ascii="Consolas" w:eastAsia="Consolas" w:hAnsi="Consolas" w:cs="Consolas"/>
-                <w:sz w:val="20"/>
-                <w:szCs w:val="20"/>
-              </w:rPr>
-              <w:t>"&gt;</w:t>
-            </w:r>
-          </w:p>
-          <w:p>
-            <w:pPr>
-              <w:widowControl w:val="0"/>
-              <w:spacing w:after="0" w:line="240" w:lineRule="auto"/>
-              <w:jc w:val="left"/>
-              <w:rPr>
-                <w:rFonts w:ascii="Consolas" w:eastAsia="Consolas" w:hAnsi="Consolas" w:cs="Consolas"/>
-                <w:sz w:val="20"/>
-                <w:szCs w:val="20"/>
-              </w:rPr>
-            </w:pPr>
-            <w:r>
-              <w:rPr>
-                <w:rFonts w:ascii="Consolas" w:eastAsia="Consolas" w:hAnsi="Consolas" w:cs="Consolas"/>
-                <w:sz w:val="20"/>
-                <w:szCs w:val="20"/>
-              </w:rPr>
-              <w:t xml:space="preserve">            &lt;/</w:t>
-            </w:r>
-            <w:proofErr w:type="spellStart"/>
-            <w:r>
-              <w:rPr>
-                <w:rFonts w:ascii="Consolas" w:eastAsia="Consolas" w:hAnsi="Consolas" w:cs="Consolas"/>
-                <w:sz w:val="20"/>
-                <w:szCs w:val="20"/>
-              </w:rPr>
-              <w:t>div</w:t>
-            </w:r>
-            <w:proofErr w:type="spellEnd"/>
-            <w:r>
-              <w:rPr>
-                <w:rFonts w:ascii="Consolas" w:eastAsia="Consolas" w:hAnsi="Consolas" w:cs="Consolas"/>
-                <w:sz w:val="20"/>
-                <w:szCs w:val="20"/>
-              </w:rPr>
-              <w:t>&gt;</w:t>
-            </w:r>
-          </w:p>
-          <w:p>
-            <w:pPr>
-              <w:widowControl w:val="0"/>
-              <w:spacing w:after="0" w:line="240" w:lineRule="auto"/>
-              <w:jc w:val="left"/>
-              <w:rPr>
-                <w:rFonts w:ascii="Consolas" w:eastAsia="Consolas" w:hAnsi="Consolas" w:cs="Consolas"/>
-                <w:sz w:val="20"/>
-                <w:szCs w:val="20"/>
-              </w:rPr>
-            </w:pPr>
-            <w:r>
-              <w:rPr>
-                <w:rFonts w:ascii="Consolas" w:eastAsia="Consolas" w:hAnsi="Consolas" w:cs="Consolas"/>
-                <w:sz w:val="20"/>
-                <w:szCs w:val="20"/>
+                <w:lang w:val="en-US"/>
+              </w:rPr>
+              <w:t xml:space="preserve"> do LinkedIn"&gt;</w:t>
+            </w:r>
+          </w:p>
+          <w:p>
+            <w:pPr>
+              <w:widowControl w:val="0"/>
+              <w:spacing w:after="0" w:line="240" w:lineRule="auto"/>
+              <w:jc w:val="left"/>
+              <w:rPr>
+                <w:rFonts w:ascii="Consolas" w:eastAsia="Consolas" w:hAnsi="Consolas" w:cs="Consolas"/>
+                <w:sz w:val="20"/>
+                <w:szCs w:val="20"/>
+                <w:lang w:val="en-US"/>
+              </w:rPr>
+            </w:pPr>
+            <w:r>
+              <w:rPr>
+                <w:rFonts w:ascii="Consolas" w:eastAsia="Consolas" w:hAnsi="Consolas" w:cs="Consolas"/>
+                <w:sz w:val="20"/>
+                <w:szCs w:val="20"/>
+                <w:lang w:val="en-US"/>
+              </w:rPr>
+              <w:t xml:space="preserve">            &lt;/div&gt;</w:t>
+            </w:r>
+          </w:p>
+          <w:p>
+            <w:pPr>
+              <w:widowControl w:val="0"/>
+              <w:spacing w:after="0" w:line="240" w:lineRule="auto"/>
+              <w:jc w:val="left"/>
+              <w:rPr>
+                <w:rFonts w:ascii="Consolas" w:eastAsia="Consolas" w:hAnsi="Consolas" w:cs="Consolas"/>
+                <w:sz w:val="20"/>
+                <w:szCs w:val="20"/>
+                <w:lang w:val="en-US"/>
+              </w:rPr>
+            </w:pPr>
+            <w:r>
+              <w:rPr>
+                <w:rFonts w:ascii="Consolas" w:eastAsia="Consolas" w:hAnsi="Consolas" w:cs="Consolas"/>
+                <w:sz w:val="20"/>
+                <w:szCs w:val="20"/>
+                <w:lang w:val="en-US"/>
               </w:rPr>
               <w:lastRenderedPageBreak/>
               <w:t xml:space="preserve">        &lt;/</w:t>
@@ -16591,6 +16552,7 @@
                 <w:rFonts w:ascii="Consolas" w:eastAsia="Consolas" w:hAnsi="Consolas" w:cs="Consolas"/>
                 <w:sz w:val="20"/>
                 <w:szCs w:val="20"/>
+                <w:lang w:val="en-US"/>
               </w:rPr>
               <w:t>nav</w:t>
             </w:r>
@@ -16600,6 +16562,7 @@
                 <w:rFonts w:ascii="Consolas" w:eastAsia="Consolas" w:hAnsi="Consolas" w:cs="Consolas"/>
                 <w:sz w:val="20"/>
                 <w:szCs w:val="20"/>
+                <w:lang w:val="en-US"/>
               </w:rPr>
               <w:t>&gt;</w:t>
             </w:r>
@@ -16613,13 +16576,15 @@
                 <w:rFonts w:ascii="Consolas" w:eastAsia="Consolas" w:hAnsi="Consolas" w:cs="Consolas"/>
                 <w:sz w:val="20"/>
                 <w:szCs w:val="20"/>
-              </w:rPr>
-            </w:pPr>
-            <w:r>
-              <w:rPr>
-                <w:rFonts w:ascii="Consolas" w:eastAsia="Consolas" w:hAnsi="Consolas" w:cs="Consolas"/>
-                <w:sz w:val="20"/>
-                <w:szCs w:val="20"/>
+                <w:lang w:val="en-US"/>
+              </w:rPr>
+            </w:pPr>
+            <w:r>
+              <w:rPr>
+                <w:rFonts w:ascii="Consolas" w:eastAsia="Consolas" w:hAnsi="Consolas" w:cs="Consolas"/>
+                <w:sz w:val="20"/>
+                <w:szCs w:val="20"/>
+                <w:lang w:val="en-US"/>
               </w:rPr>
               <w:t xml:space="preserve">    &lt;/header&gt;</w:t>
             </w:r>
@@ -16726,8 +16691,8 @@
         <w:pStyle w:val="Ttulo2"/>
         <w:spacing w:before="200" w:after="0" w:line="360" w:lineRule="auto"/>
       </w:pPr>
-      <w:bookmarkStart w:id="12" w:name="_7b6j7sl67emi" w:colFirst="0" w:colLast="0"/>
-      <w:bookmarkEnd w:id="12"/>
+      <w:bookmarkStart w:id="13" w:name="_7b6j7sl67emi" w:colFirst="0" w:colLast="0"/>
+      <w:bookmarkEnd w:id="13"/>
       <w:r>
         <w:t>CSS</w:t>
       </w:r>
@@ -19088,8 +19053,6 @@
                 <w:szCs w:val="20"/>
               </w:rPr>
             </w:pPr>
-            <w:bookmarkStart w:id="13" w:name="_GoBack"/>
-            <w:bookmarkEnd w:id="13"/>
           </w:p>
         </w:tc>
       </w:tr>
@@ -22935,7 +22898,7 @@
               <w:rFonts w:ascii="Jura" w:eastAsia="Jura" w:hAnsi="Jura" w:cs="Jura"/>
               <w:noProof/>
             </w:rPr>
-            <w:t>17</w:t>
+            <w:t>11</w:t>
           </w:r>
           <w:r>
             <w:rPr>
@@ -24002,6 +23965,7 @@
   <w:style w:type="character" w:default="1" w:styleId="Fontepargpadro">
     <w:name w:val="Default Paragraph Font"/>
     <w:uiPriority w:val="1"/>
+    <w:semiHidden/>
     <w:unhideWhenUsed/>
   </w:style>
   <w:style w:type="table" w:default="1" w:styleId="Tabelanormal">
@@ -24629,6 +24593,7 @@
   <w:style w:type="character" w:default="1" w:styleId="Fontepargpadro">
     <w:name w:val="Default Paragraph Font"/>
     <w:uiPriority w:val="1"/>
+    <w:semiHidden/>
     <w:unhideWhenUsed/>
   </w:style>
   <w:style w:type="table" w:default="1" w:styleId="Tabelanormal">

</xml_diff>

<commit_message>
Link add ao Doc
</commit_message>
<xml_diff>
--- a/exercicios_html_css_20190510193638.docx
+++ b/exercicios_html_css_20190510193638.docx
@@ -631,26 +631,40 @@
     <w:p>
       <w:pPr>
         <w:spacing w:after="0"/>
+        <w:rPr>
+          <w:sz w:val="40"/>
+        </w:rPr>
       </w:pPr>
       <w:r>
         <w:rPr>
           <w:rFonts w:ascii="Open Sans" w:eastAsia="Open Sans" w:hAnsi="Open Sans" w:cs="Open Sans"/>
+          <w:sz w:val="40"/>
         </w:rPr>
         <w:t>Link</w:t>
       </w:r>
       <w:r>
+        <w:rPr>
+          <w:sz w:val="40"/>
+        </w:rPr>
         <w:t xml:space="preserve">: </w:t>
       </w:r>
-      <w:bookmarkStart w:id="3" w:name="_GoBack"/>
-      <w:bookmarkEnd w:id="3"/>
+      <w:hyperlink r:id="rId16" w:history="1">
+        <w:r>
+          <w:rPr>
+            <w:rStyle w:val="Hyperlink"/>
+            <w:sz w:val="40"/>
+          </w:rPr>
+          <w:t>https://marcelovieiradesousa.github.io/marcelo-vieira-31914220-pratica1.github.io/</w:t>
+        </w:r>
+      </w:hyperlink>
     </w:p>
     <w:p>
       <w:pPr>
         <w:pStyle w:val="Ttulo2"/>
         <w:spacing w:after="0" w:line="360" w:lineRule="auto"/>
       </w:pPr>
-      <w:bookmarkStart w:id="4" w:name="_rfq3s292sp7z" w:colFirst="0" w:colLast="0"/>
-      <w:bookmarkEnd w:id="4"/>
+      <w:bookmarkStart w:id="3" w:name="_rfq3s292sp7z" w:colFirst="0" w:colLast="0"/>
+      <w:bookmarkEnd w:id="3"/>
       <w:r>
         <w:t>HTML</w:t>
       </w:r>
@@ -714,6 +728,8 @@
               </w:rPr>
               <w:t>&lt;!DOCTYPE html&gt;</w:t>
             </w:r>
+            <w:bookmarkStart w:id="4" w:name="_GoBack"/>
+            <w:bookmarkEnd w:id="4"/>
           </w:p>
           <w:p>
             <w:pPr>
@@ -3250,7 +3266,7 @@
                     <pic:cNvPicPr preferRelativeResize="0"/>
                   </pic:nvPicPr>
                   <pic:blipFill>
-                    <a:blip r:embed="rId16"/>
+                    <a:blip r:embed="rId17"/>
                     <a:srcRect/>
                     <a:stretch>
                       <a:fillRect/>
@@ -6927,7 +6943,7 @@
                     <pic:cNvPicPr preferRelativeResize="0"/>
                   </pic:nvPicPr>
                   <pic:blipFill>
-                    <a:blip r:embed="rId17"/>
+                    <a:blip r:embed="rId18"/>
                     <a:srcRect/>
                     <a:stretch>
                       <a:fillRect/>
@@ -8439,6 +8455,7 @@
                 <w:rFonts w:ascii="Consolas" w:eastAsia="Consolas" w:hAnsi="Consolas" w:cs="Consolas"/>
                 <w:sz w:val="20"/>
                 <w:szCs w:val="20"/>
+                <w:lang w:val="en-US"/>
               </w:rPr>
             </w:pPr>
           </w:p>
@@ -10587,7 +10604,7 @@
                     <pic:cNvPicPr preferRelativeResize="0"/>
                   </pic:nvPicPr>
                   <pic:blipFill>
-                    <a:blip r:embed="rId18"/>
+                    <a:blip r:embed="rId19"/>
                     <a:srcRect/>
                     <a:stretch>
                       <a:fillRect/>
@@ -15523,6 +15540,7 @@
                 <w:rFonts w:ascii="Consolas" w:eastAsia="Consolas" w:hAnsi="Consolas" w:cs="Consolas"/>
                 <w:sz w:val="20"/>
                 <w:szCs w:val="20"/>
+                <w:lang w:val="en-US"/>
               </w:rPr>
             </w:pPr>
             <w:r>
@@ -15539,115 +15557,74 @@
                 <w:rFonts w:ascii="Consolas" w:eastAsia="Consolas" w:hAnsi="Consolas" w:cs="Consolas"/>
                 <w:sz w:val="20"/>
                 <w:szCs w:val="20"/>
+                <w:lang w:val="en-US"/>
               </w:rPr>
               <w:t>.</w:t>
             </w:r>
-            <w:proofErr w:type="gramStart"/>
-            <w:r>
-              <w:rPr>
-                <w:rFonts w:ascii="Consolas" w:eastAsia="Consolas" w:hAnsi="Consolas" w:cs="Consolas"/>
-                <w:sz w:val="20"/>
-                <w:szCs w:val="20"/>
-              </w:rPr>
-              <w:t>barra{</w:t>
-            </w:r>
-            <w:proofErr w:type="gramEnd"/>
-          </w:p>
-          <w:p>
-            <w:pPr>
-              <w:widowControl w:val="0"/>
-              <w:spacing w:after="0" w:line="240" w:lineRule="auto"/>
-              <w:jc w:val="left"/>
-              <w:rPr>
-                <w:rFonts w:ascii="Consolas" w:eastAsia="Consolas" w:hAnsi="Consolas" w:cs="Consolas"/>
-                <w:sz w:val="20"/>
-                <w:szCs w:val="20"/>
-              </w:rPr>
-            </w:pPr>
-            <w:r>
-              <w:rPr>
-                <w:rFonts w:ascii="Consolas" w:eastAsia="Consolas" w:hAnsi="Consolas" w:cs="Consolas"/>
-                <w:sz w:val="20"/>
-                <w:szCs w:val="20"/>
-              </w:rPr>
-              <w:t xml:space="preserve">        </w:t>
-            </w:r>
-            <w:proofErr w:type="spellStart"/>
-            <w:proofErr w:type="gramStart"/>
-            <w:r>
-              <w:rPr>
-                <w:rFonts w:ascii="Consolas" w:eastAsia="Consolas" w:hAnsi="Consolas" w:cs="Consolas"/>
-                <w:sz w:val="20"/>
-                <w:szCs w:val="20"/>
-              </w:rPr>
-              <w:t>flex</w:t>
-            </w:r>
-            <w:proofErr w:type="gramEnd"/>
-            <w:r>
-              <w:rPr>
-                <w:rFonts w:ascii="Consolas" w:eastAsia="Consolas" w:hAnsi="Consolas" w:cs="Consolas"/>
-                <w:sz w:val="20"/>
-                <w:szCs w:val="20"/>
-              </w:rPr>
-              <w:t>-direction</w:t>
-            </w:r>
-            <w:proofErr w:type="spellEnd"/>
-            <w:r>
-              <w:rPr>
-                <w:rFonts w:ascii="Consolas" w:eastAsia="Consolas" w:hAnsi="Consolas" w:cs="Consolas"/>
-                <w:sz w:val="20"/>
-                <w:szCs w:val="20"/>
-              </w:rPr>
-              <w:t xml:space="preserve">: </w:t>
-            </w:r>
-            <w:proofErr w:type="spellStart"/>
-            <w:r>
-              <w:rPr>
-                <w:rFonts w:ascii="Consolas" w:eastAsia="Consolas" w:hAnsi="Consolas" w:cs="Consolas"/>
-                <w:sz w:val="20"/>
-                <w:szCs w:val="20"/>
-              </w:rPr>
-              <w:t>column</w:t>
-            </w:r>
-            <w:proofErr w:type="spellEnd"/>
-            <w:r>
-              <w:rPr>
-                <w:rFonts w:ascii="Consolas" w:eastAsia="Consolas" w:hAnsi="Consolas" w:cs="Consolas"/>
-                <w:sz w:val="20"/>
-                <w:szCs w:val="20"/>
-              </w:rPr>
-              <w:t>;</w:t>
-            </w:r>
-          </w:p>
-          <w:p>
-            <w:pPr>
-              <w:widowControl w:val="0"/>
-              <w:spacing w:after="0" w:line="240" w:lineRule="auto"/>
-              <w:jc w:val="left"/>
-              <w:rPr>
-                <w:rFonts w:ascii="Consolas" w:eastAsia="Consolas" w:hAnsi="Consolas" w:cs="Consolas"/>
-                <w:sz w:val="20"/>
-                <w:szCs w:val="20"/>
-              </w:rPr>
-            </w:pPr>
-            <w:r>
-              <w:rPr>
-                <w:rFonts w:ascii="Consolas" w:eastAsia="Consolas" w:hAnsi="Consolas" w:cs="Consolas"/>
-                <w:sz w:val="20"/>
-                <w:szCs w:val="20"/>
-              </w:rPr>
-              <w:t xml:space="preserve">    </w:t>
-            </w:r>
-            <w:proofErr w:type="gramStart"/>
-            <w:r>
-              <w:rPr>
-                <w:rFonts w:ascii="Consolas" w:eastAsia="Consolas" w:hAnsi="Consolas" w:cs="Consolas"/>
-                <w:sz w:val="20"/>
-                <w:szCs w:val="20"/>
-              </w:rPr>
-              <w:t>}</w:t>
-            </w:r>
-            <w:proofErr w:type="gramEnd"/>
+            <w:proofErr w:type="spellStart"/>
+            <w:r>
+              <w:rPr>
+                <w:rFonts w:ascii="Consolas" w:eastAsia="Consolas" w:hAnsi="Consolas" w:cs="Consolas"/>
+                <w:sz w:val="20"/>
+                <w:szCs w:val="20"/>
+                <w:lang w:val="en-US"/>
+              </w:rPr>
+              <w:t>barra</w:t>
+            </w:r>
+            <w:proofErr w:type="spellEnd"/>
+            <w:r>
+              <w:rPr>
+                <w:rFonts w:ascii="Consolas" w:eastAsia="Consolas" w:hAnsi="Consolas" w:cs="Consolas"/>
+                <w:sz w:val="20"/>
+                <w:szCs w:val="20"/>
+                <w:lang w:val="en-US"/>
+              </w:rPr>
+              <w:t>{</w:t>
+            </w:r>
+          </w:p>
+          <w:p>
+            <w:pPr>
+              <w:widowControl w:val="0"/>
+              <w:spacing w:after="0" w:line="240" w:lineRule="auto"/>
+              <w:jc w:val="left"/>
+              <w:rPr>
+                <w:rFonts w:ascii="Consolas" w:eastAsia="Consolas" w:hAnsi="Consolas" w:cs="Consolas"/>
+                <w:sz w:val="20"/>
+                <w:szCs w:val="20"/>
+                <w:lang w:val="en-US"/>
+              </w:rPr>
+            </w:pPr>
+            <w:r>
+              <w:rPr>
+                <w:rFonts w:ascii="Consolas" w:eastAsia="Consolas" w:hAnsi="Consolas" w:cs="Consolas"/>
+                <w:sz w:val="20"/>
+                <w:szCs w:val="20"/>
+                <w:lang w:val="en-US"/>
+              </w:rPr>
+              <w:t xml:space="preserve">        flex-direction: column;</w:t>
+            </w:r>
+          </w:p>
+          <w:p>
+            <w:pPr>
+              <w:widowControl w:val="0"/>
+              <w:spacing w:after="0" w:line="240" w:lineRule="auto"/>
+              <w:jc w:val="left"/>
+              <w:rPr>
+                <w:rFonts w:ascii="Consolas" w:eastAsia="Consolas" w:hAnsi="Consolas" w:cs="Consolas"/>
+                <w:sz w:val="20"/>
+                <w:szCs w:val="20"/>
+                <w:lang w:val="en-US"/>
+              </w:rPr>
+            </w:pPr>
+            <w:r>
+              <w:rPr>
+                <w:rFonts w:ascii="Consolas" w:eastAsia="Consolas" w:hAnsi="Consolas" w:cs="Consolas"/>
+                <w:sz w:val="20"/>
+                <w:szCs w:val="20"/>
+                <w:lang w:val="en-US"/>
+              </w:rPr>
+              <w:t xml:space="preserve">    }</w:t>
+            </w:r>
           </w:p>
           <w:p>
             <w:pPr>
@@ -16589,7 +16566,7 @@
                     <pic:cNvPicPr preferRelativeResize="0"/>
                   </pic:nvPicPr>
                   <pic:blipFill>
-                    <a:blip r:embed="rId19"/>
+                    <a:blip r:embed="rId20"/>
                     <a:srcRect/>
                     <a:stretch>
                       <a:fillRect/>
@@ -20417,7 +20394,7 @@
                     <pic:cNvPicPr preferRelativeResize="0"/>
                   </pic:nvPicPr>
                   <pic:blipFill>
-                    <a:blip r:embed="rId20"/>
+                    <a:blip r:embed="rId21"/>
                     <a:srcRect/>
                     <a:stretch>
                       <a:fillRect/>
@@ -23086,6 +23063,7 @@
                 <w:rFonts w:ascii="Consolas" w:eastAsia="Consolas" w:hAnsi="Consolas" w:cs="Consolas"/>
                 <w:sz w:val="20"/>
                 <w:szCs w:val="20"/>
+                <w:lang w:val="en-US"/>
               </w:rPr>
             </w:pPr>
             <w:r>
@@ -23097,22 +23075,22 @@
               <w:t xml:space="preserve">                </w:t>
             </w:r>
             <w:proofErr w:type="spellStart"/>
-            <w:proofErr w:type="gramStart"/>
-            <w:r>
-              <w:rPr>
-                <w:rFonts w:ascii="Consolas" w:eastAsia="Consolas" w:hAnsi="Consolas" w:cs="Consolas"/>
-                <w:sz w:val="20"/>
-                <w:szCs w:val="20"/>
+            <w:r>
+              <w:rPr>
+                <w:rFonts w:ascii="Consolas" w:eastAsia="Consolas" w:hAnsi="Consolas" w:cs="Consolas"/>
+                <w:sz w:val="20"/>
+                <w:szCs w:val="20"/>
+                <w:lang w:val="en-US"/>
               </w:rPr>
               <w:t>repudiandae</w:t>
             </w:r>
             <w:proofErr w:type="spellEnd"/>
-            <w:proofErr w:type="gramEnd"/>
-            <w:r>
-              <w:rPr>
-                <w:rFonts w:ascii="Consolas" w:eastAsia="Consolas" w:hAnsi="Consolas" w:cs="Consolas"/>
-                <w:sz w:val="20"/>
-                <w:szCs w:val="20"/>
+            <w:r>
+              <w:rPr>
+                <w:rFonts w:ascii="Consolas" w:eastAsia="Consolas" w:hAnsi="Consolas" w:cs="Consolas"/>
+                <w:sz w:val="20"/>
+                <w:szCs w:val="20"/>
+                <w:lang w:val="en-US"/>
               </w:rPr>
               <w:t xml:space="preserve"> </w:t>
             </w:r>
@@ -23122,6 +23100,7 @@
                 <w:rFonts w:ascii="Consolas" w:eastAsia="Consolas" w:hAnsi="Consolas" w:cs="Consolas"/>
                 <w:sz w:val="20"/>
                 <w:szCs w:val="20"/>
+                <w:lang w:val="en-US"/>
               </w:rPr>
               <w:t>dolore</w:t>
             </w:r>
@@ -23131,6 +23110,7 @@
                 <w:rFonts w:ascii="Consolas" w:eastAsia="Consolas" w:hAnsi="Consolas" w:cs="Consolas"/>
                 <w:sz w:val="20"/>
                 <w:szCs w:val="20"/>
+                <w:lang w:val="en-US"/>
               </w:rPr>
               <w:t>.&lt;/p&gt;</w:t>
             </w:r>
@@ -23144,180 +23124,119 @@
                 <w:rFonts w:ascii="Consolas" w:eastAsia="Consolas" w:hAnsi="Consolas" w:cs="Consolas"/>
                 <w:sz w:val="20"/>
                 <w:szCs w:val="20"/>
-              </w:rPr>
-            </w:pPr>
-            <w:r>
-              <w:rPr>
-                <w:rFonts w:ascii="Consolas" w:eastAsia="Consolas" w:hAnsi="Consolas" w:cs="Consolas"/>
-                <w:sz w:val="20"/>
-                <w:szCs w:val="20"/>
-              </w:rPr>
-              <w:t xml:space="preserve">            &lt;</w:t>
-            </w:r>
-            <w:proofErr w:type="spellStart"/>
-            <w:r>
-              <w:rPr>
-                <w:rFonts w:ascii="Consolas" w:eastAsia="Consolas" w:hAnsi="Consolas" w:cs="Consolas"/>
-                <w:sz w:val="20"/>
-                <w:szCs w:val="20"/>
-              </w:rPr>
-              <w:t>div</w:t>
-            </w:r>
-            <w:proofErr w:type="spellEnd"/>
-            <w:r>
-              <w:rPr>
-                <w:rFonts w:ascii="Consolas" w:eastAsia="Consolas" w:hAnsi="Consolas" w:cs="Consolas"/>
-                <w:sz w:val="20"/>
-                <w:szCs w:val="20"/>
-              </w:rPr>
-              <w:t xml:space="preserve"> </w:t>
-            </w:r>
-            <w:proofErr w:type="spellStart"/>
-            <w:r>
-              <w:rPr>
-                <w:rFonts w:ascii="Consolas" w:eastAsia="Consolas" w:hAnsi="Consolas" w:cs="Consolas"/>
-                <w:sz w:val="20"/>
-                <w:szCs w:val="20"/>
-              </w:rPr>
-              <w:t>class</w:t>
-            </w:r>
-            <w:proofErr w:type="spellEnd"/>
-            <w:r>
-              <w:rPr>
-                <w:rFonts w:ascii="Consolas" w:eastAsia="Consolas" w:hAnsi="Consolas" w:cs="Consolas"/>
-                <w:sz w:val="20"/>
-                <w:szCs w:val="20"/>
-              </w:rPr>
-              <w:t>=</w:t>
-            </w:r>
-            <w:proofErr w:type="gramStart"/>
-            <w:r>
-              <w:rPr>
-                <w:rFonts w:ascii="Consolas" w:eastAsia="Consolas" w:hAnsi="Consolas" w:cs="Consolas"/>
-                <w:sz w:val="20"/>
-                <w:szCs w:val="20"/>
-              </w:rPr>
-              <w:t>"</w:t>
-            </w:r>
-            <w:proofErr w:type="gramEnd"/>
-            <w:r>
-              <w:rPr>
-                <w:rFonts w:ascii="Consolas" w:eastAsia="Consolas" w:hAnsi="Consolas" w:cs="Consolas"/>
-                <w:sz w:val="20"/>
-                <w:szCs w:val="20"/>
-              </w:rPr>
-              <w:t>logos"&gt;</w:t>
-            </w:r>
-          </w:p>
-          <w:p>
-            <w:pPr>
-              <w:widowControl w:val="0"/>
-              <w:spacing w:after="0" w:line="240" w:lineRule="auto"/>
-              <w:jc w:val="left"/>
-              <w:rPr>
-                <w:rFonts w:ascii="Consolas" w:eastAsia="Consolas" w:hAnsi="Consolas" w:cs="Consolas"/>
-                <w:sz w:val="20"/>
-                <w:szCs w:val="20"/>
-              </w:rPr>
-            </w:pPr>
-            <w:r>
-              <w:rPr>
-                <w:rFonts w:ascii="Consolas" w:eastAsia="Consolas" w:hAnsi="Consolas" w:cs="Consolas"/>
-                <w:sz w:val="20"/>
-                <w:szCs w:val="20"/>
-              </w:rPr>
-              <w:t xml:space="preserve">                </w:t>
-            </w:r>
-            <w:r>
-              <w:rPr>
-                <w:rFonts w:ascii="Consolas" w:eastAsia="Consolas" w:hAnsi="Consolas" w:cs="Consolas"/>
-                <w:sz w:val="20"/>
-                <w:szCs w:val="20"/>
-              </w:rPr>
-              <w:t xml:space="preserve">&lt;i </w:t>
-            </w:r>
-            <w:proofErr w:type="spellStart"/>
-            <w:r>
-              <w:rPr>
-                <w:rFonts w:ascii="Consolas" w:eastAsia="Consolas" w:hAnsi="Consolas" w:cs="Consolas"/>
-                <w:sz w:val="20"/>
-                <w:szCs w:val="20"/>
-              </w:rPr>
-              <w:t>class</w:t>
-            </w:r>
-            <w:proofErr w:type="spellEnd"/>
-            <w:r>
-              <w:rPr>
-                <w:rFonts w:ascii="Consolas" w:eastAsia="Consolas" w:hAnsi="Consolas" w:cs="Consolas"/>
-                <w:sz w:val="20"/>
-                <w:szCs w:val="20"/>
-              </w:rPr>
-              <w:t>=</w:t>
-            </w:r>
-            <w:proofErr w:type="gramStart"/>
-            <w:r>
-              <w:rPr>
-                <w:rFonts w:ascii="Consolas" w:eastAsia="Consolas" w:hAnsi="Consolas" w:cs="Consolas"/>
-                <w:sz w:val="20"/>
-                <w:szCs w:val="20"/>
-              </w:rPr>
-              <w:t>"</w:t>
-            </w:r>
-            <w:proofErr w:type="spellStart"/>
-            <w:proofErr w:type="gramEnd"/>
-            <w:r>
-              <w:rPr>
-                <w:rFonts w:ascii="Consolas" w:eastAsia="Consolas" w:hAnsi="Consolas" w:cs="Consolas"/>
-                <w:sz w:val="20"/>
-                <w:szCs w:val="20"/>
-              </w:rPr>
-              <w:t>fab</w:t>
-            </w:r>
-            <w:proofErr w:type="spellEnd"/>
-            <w:r>
-              <w:rPr>
-                <w:rFonts w:ascii="Consolas" w:eastAsia="Consolas" w:hAnsi="Consolas" w:cs="Consolas"/>
-                <w:sz w:val="20"/>
-                <w:szCs w:val="20"/>
-              </w:rPr>
-              <w:t xml:space="preserve"> </w:t>
-            </w:r>
-            <w:proofErr w:type="spellStart"/>
-            <w:r>
-              <w:rPr>
-                <w:rFonts w:ascii="Consolas" w:eastAsia="Consolas" w:hAnsi="Consolas" w:cs="Consolas"/>
-                <w:sz w:val="20"/>
-                <w:szCs w:val="20"/>
-              </w:rPr>
-              <w:t>fa-facebook-square</w:t>
-            </w:r>
-            <w:proofErr w:type="spellEnd"/>
-            <w:r>
-              <w:rPr>
-                <w:rFonts w:ascii="Consolas" w:eastAsia="Consolas" w:hAnsi="Consolas" w:cs="Consolas"/>
-                <w:sz w:val="20"/>
-                <w:szCs w:val="20"/>
-              </w:rPr>
-              <w:t xml:space="preserve"> fa-3x"&gt;&lt;/i&gt;</w:t>
-            </w:r>
-          </w:p>
-          <w:p>
-            <w:pPr>
-              <w:widowControl w:val="0"/>
-              <w:spacing w:after="0" w:line="240" w:lineRule="auto"/>
-              <w:jc w:val="left"/>
-              <w:rPr>
-                <w:rFonts w:ascii="Consolas" w:eastAsia="Consolas" w:hAnsi="Consolas" w:cs="Consolas"/>
-                <w:sz w:val="20"/>
-                <w:szCs w:val="20"/>
-                <w:lang w:val="en-US"/>
-              </w:rPr>
-            </w:pPr>
-            <w:r>
-              <w:rPr>
-                <w:rFonts w:ascii="Consolas" w:eastAsia="Consolas" w:hAnsi="Consolas" w:cs="Consolas"/>
-                <w:sz w:val="20"/>
-                <w:szCs w:val="20"/>
+                <w:lang w:val="en-US"/>
+              </w:rPr>
+            </w:pPr>
+            <w:r>
+              <w:rPr>
+                <w:rFonts w:ascii="Consolas" w:eastAsia="Consolas" w:hAnsi="Consolas" w:cs="Consolas"/>
+                <w:sz w:val="20"/>
+                <w:szCs w:val="20"/>
+                <w:lang w:val="en-US"/>
+              </w:rPr>
+              <w:t xml:space="preserve">            &lt;div class="logos"&gt;</w:t>
+            </w:r>
+          </w:p>
+          <w:p>
+            <w:pPr>
+              <w:widowControl w:val="0"/>
+              <w:spacing w:after="0" w:line="240" w:lineRule="auto"/>
+              <w:jc w:val="left"/>
+              <w:rPr>
+                <w:rFonts w:ascii="Consolas" w:eastAsia="Consolas" w:hAnsi="Consolas" w:cs="Consolas"/>
+                <w:sz w:val="20"/>
+                <w:szCs w:val="20"/>
+                <w:lang w:val="en-US"/>
+              </w:rPr>
+            </w:pPr>
+            <w:r>
+              <w:rPr>
+                <w:rFonts w:ascii="Consolas" w:eastAsia="Consolas" w:hAnsi="Consolas" w:cs="Consolas"/>
+                <w:sz w:val="20"/>
+                <w:szCs w:val="20"/>
+                <w:lang w:val="en-US"/>
+              </w:rPr>
+              <w:t xml:space="preserve">                &lt;</w:t>
+            </w:r>
+            <w:proofErr w:type="spellStart"/>
+            <w:r>
+              <w:rPr>
+                <w:rFonts w:ascii="Consolas" w:eastAsia="Consolas" w:hAnsi="Consolas" w:cs="Consolas"/>
+                <w:sz w:val="20"/>
+                <w:szCs w:val="20"/>
+                <w:lang w:val="en-US"/>
+              </w:rPr>
+              <w:t>i</w:t>
+            </w:r>
+            <w:proofErr w:type="spellEnd"/>
+            <w:r>
+              <w:rPr>
+                <w:rFonts w:ascii="Consolas" w:eastAsia="Consolas" w:hAnsi="Consolas" w:cs="Consolas"/>
+                <w:sz w:val="20"/>
+                <w:szCs w:val="20"/>
+                <w:lang w:val="en-US"/>
+              </w:rPr>
+              <w:t xml:space="preserve"> class="fab fa-</w:t>
+            </w:r>
+            <w:proofErr w:type="spellStart"/>
+            <w:r>
+              <w:rPr>
+                <w:rFonts w:ascii="Consolas" w:eastAsia="Consolas" w:hAnsi="Consolas" w:cs="Consolas"/>
+                <w:sz w:val="20"/>
+                <w:szCs w:val="20"/>
+                <w:lang w:val="en-US"/>
+              </w:rPr>
+              <w:t>facebook</w:t>
+            </w:r>
+            <w:proofErr w:type="spellEnd"/>
+            <w:r>
+              <w:rPr>
+                <w:rFonts w:ascii="Consolas" w:eastAsia="Consolas" w:hAnsi="Consolas" w:cs="Consolas"/>
+                <w:sz w:val="20"/>
+                <w:szCs w:val="20"/>
+                <w:lang w:val="en-US"/>
+              </w:rPr>
+              <w:t>-square fa-3x"&gt;&lt;/</w:t>
+            </w:r>
+            <w:proofErr w:type="spellStart"/>
+            <w:r>
+              <w:rPr>
+                <w:rFonts w:ascii="Consolas" w:eastAsia="Consolas" w:hAnsi="Consolas" w:cs="Consolas"/>
+                <w:sz w:val="20"/>
+                <w:szCs w:val="20"/>
+                <w:lang w:val="en-US"/>
+              </w:rPr>
+              <w:t>i</w:t>
+            </w:r>
+            <w:proofErr w:type="spellEnd"/>
+            <w:r>
+              <w:rPr>
+                <w:rFonts w:ascii="Consolas" w:eastAsia="Consolas" w:hAnsi="Consolas" w:cs="Consolas"/>
+                <w:sz w:val="20"/>
+                <w:szCs w:val="20"/>
+                <w:lang w:val="en-US"/>
+              </w:rPr>
+              <w:t>&gt;</w:t>
+            </w:r>
+          </w:p>
+          <w:p>
+            <w:pPr>
+              <w:widowControl w:val="0"/>
+              <w:spacing w:after="0" w:line="240" w:lineRule="auto"/>
+              <w:jc w:val="left"/>
+              <w:rPr>
+                <w:rFonts w:ascii="Consolas" w:eastAsia="Consolas" w:hAnsi="Consolas" w:cs="Consolas"/>
+                <w:sz w:val="20"/>
+                <w:szCs w:val="20"/>
+                <w:lang w:val="en-US"/>
+              </w:rPr>
+            </w:pPr>
+            <w:r>
+              <w:rPr>
+                <w:rFonts w:ascii="Consolas" w:eastAsia="Consolas" w:hAnsi="Consolas" w:cs="Consolas"/>
+                <w:sz w:val="20"/>
+                <w:szCs w:val="20"/>
+                <w:lang w:val="en-US"/>
               </w:rPr>
               <w:t xml:space="preserve">                </w:t>
             </w:r>
@@ -25723,7 +25642,7 @@
                     <pic:cNvPicPr preferRelativeResize="0"/>
                   </pic:nvPicPr>
                   <pic:blipFill>
-                    <a:blip r:embed="rId21"/>
+                    <a:blip r:embed="rId22"/>
                     <a:srcRect/>
                     <a:stretch>
                       <a:fillRect/>
@@ -32623,7 +32542,7 @@
                     <pic:cNvPicPr preferRelativeResize="0"/>
                   </pic:nvPicPr>
                   <pic:blipFill>
-                    <a:blip r:embed="rId22"/>
+                    <a:blip r:embed="rId23"/>
                     <a:srcRect/>
                     <a:stretch>
                       <a:fillRect/>
@@ -35966,6 +35885,7 @@
                 <w:rFonts w:ascii="Consolas" w:eastAsia="Consolas" w:hAnsi="Consolas" w:cs="Consolas"/>
                 <w:sz w:val="20"/>
                 <w:szCs w:val="20"/>
+                <w:lang w:val="en-US"/>
               </w:rPr>
             </w:pPr>
             <w:r>
@@ -35977,104 +35897,77 @@
               </w:rPr>
               <w:t xml:space="preserve">    </w:t>
             </w:r>
-            <w:proofErr w:type="spellStart"/>
-            <w:proofErr w:type="gramStart"/>
-            <w:r>
-              <w:rPr>
-                <w:rFonts w:ascii="Consolas" w:eastAsia="Consolas" w:hAnsi="Consolas" w:cs="Consolas"/>
-                <w:sz w:val="20"/>
-                <w:szCs w:val="20"/>
-              </w:rPr>
-              <w:t>font</w:t>
-            </w:r>
-            <w:proofErr w:type="gramEnd"/>
-            <w:r>
-              <w:rPr>
-                <w:rFonts w:ascii="Consolas" w:eastAsia="Consolas" w:hAnsi="Consolas" w:cs="Consolas"/>
-                <w:sz w:val="20"/>
-                <w:szCs w:val="20"/>
-              </w:rPr>
-              <w:t>-weight</w:t>
-            </w:r>
-            <w:proofErr w:type="spellEnd"/>
-            <w:r>
-              <w:rPr>
-                <w:rFonts w:ascii="Consolas" w:eastAsia="Consolas" w:hAnsi="Consolas" w:cs="Consolas"/>
-                <w:sz w:val="20"/>
-                <w:szCs w:val="20"/>
-              </w:rPr>
-              <w:t xml:space="preserve">: </w:t>
-            </w:r>
-            <w:proofErr w:type="spellStart"/>
-            <w:r>
-              <w:rPr>
-                <w:rFonts w:ascii="Consolas" w:eastAsia="Consolas" w:hAnsi="Consolas" w:cs="Consolas"/>
-                <w:sz w:val="20"/>
-                <w:szCs w:val="20"/>
-              </w:rPr>
-              <w:t>bold</w:t>
-            </w:r>
-            <w:proofErr w:type="spellEnd"/>
-            <w:r>
-              <w:rPr>
-                <w:rFonts w:ascii="Consolas" w:eastAsia="Consolas" w:hAnsi="Consolas" w:cs="Consolas"/>
-                <w:sz w:val="20"/>
-                <w:szCs w:val="20"/>
-              </w:rPr>
-              <w:t>;</w:t>
-            </w:r>
-          </w:p>
-          <w:p>
-            <w:pPr>
-              <w:widowControl w:val="0"/>
-              <w:spacing w:after="0" w:line="240" w:lineRule="auto"/>
-              <w:jc w:val="left"/>
-              <w:rPr>
-                <w:rFonts w:ascii="Consolas" w:eastAsia="Consolas" w:hAnsi="Consolas" w:cs="Consolas"/>
-                <w:sz w:val="20"/>
-                <w:szCs w:val="20"/>
-              </w:rPr>
-            </w:pPr>
-            <w:proofErr w:type="gramStart"/>
-            <w:r>
-              <w:rPr>
-                <w:rFonts w:ascii="Consolas" w:eastAsia="Consolas" w:hAnsi="Consolas" w:cs="Consolas"/>
-                <w:sz w:val="20"/>
-                <w:szCs w:val="20"/>
+            <w:r>
+              <w:rPr>
+                <w:rFonts w:ascii="Consolas" w:eastAsia="Consolas" w:hAnsi="Consolas" w:cs="Consolas"/>
+                <w:sz w:val="20"/>
+                <w:szCs w:val="20"/>
+                <w:lang w:val="en-US"/>
+              </w:rPr>
+              <w:t>font-weight: bold;</w:t>
+            </w:r>
+          </w:p>
+          <w:p>
+            <w:pPr>
+              <w:widowControl w:val="0"/>
+              <w:spacing w:after="0" w:line="240" w:lineRule="auto"/>
+              <w:jc w:val="left"/>
+              <w:rPr>
+                <w:rFonts w:ascii="Consolas" w:eastAsia="Consolas" w:hAnsi="Consolas" w:cs="Consolas"/>
+                <w:sz w:val="20"/>
+                <w:szCs w:val="20"/>
+                <w:lang w:val="en-US"/>
+              </w:rPr>
+            </w:pPr>
+            <w:r>
+              <w:rPr>
+                <w:rFonts w:ascii="Consolas" w:eastAsia="Consolas" w:hAnsi="Consolas" w:cs="Consolas"/>
+                <w:sz w:val="20"/>
+                <w:szCs w:val="20"/>
+                <w:lang w:val="en-US"/>
               </w:rPr>
               <w:lastRenderedPageBreak/>
               <w:t>}</w:t>
             </w:r>
-            <w:proofErr w:type="gramEnd"/>
-          </w:p>
-          <w:p>
-            <w:pPr>
-              <w:widowControl w:val="0"/>
-              <w:spacing w:after="0" w:line="240" w:lineRule="auto"/>
-              <w:jc w:val="left"/>
-              <w:rPr>
-                <w:rFonts w:ascii="Consolas" w:eastAsia="Consolas" w:hAnsi="Consolas" w:cs="Consolas"/>
-                <w:sz w:val="20"/>
-                <w:szCs w:val="20"/>
-              </w:rPr>
-            </w:pPr>
-            <w:proofErr w:type="spellStart"/>
-            <w:proofErr w:type="gramStart"/>
-            <w:r>
-              <w:rPr>
-                <w:rFonts w:ascii="Consolas" w:eastAsia="Consolas" w:hAnsi="Consolas" w:cs="Consolas"/>
-                <w:sz w:val="20"/>
-                <w:szCs w:val="20"/>
-              </w:rPr>
-              <w:t>aside</w:t>
-            </w:r>
-            <w:proofErr w:type="spellEnd"/>
-            <w:proofErr w:type="gramEnd"/>
-            <w:r>
-              <w:rPr>
-                <w:rFonts w:ascii="Consolas" w:eastAsia="Consolas" w:hAnsi="Consolas" w:cs="Consolas"/>
-                <w:sz w:val="20"/>
-                <w:szCs w:val="20"/>
+          </w:p>
+          <w:p>
+            <w:pPr>
+              <w:widowControl w:val="0"/>
+              <w:spacing w:after="0" w:line="240" w:lineRule="auto"/>
+              <w:jc w:val="left"/>
+              <w:rPr>
+                <w:rFonts w:ascii="Consolas" w:eastAsia="Consolas" w:hAnsi="Consolas" w:cs="Consolas"/>
+                <w:sz w:val="20"/>
+                <w:szCs w:val="20"/>
+                <w:lang w:val="en-US"/>
+              </w:rPr>
+            </w:pPr>
+            <w:r>
+              <w:rPr>
+                <w:rFonts w:ascii="Consolas" w:eastAsia="Consolas" w:hAnsi="Consolas" w:cs="Consolas"/>
+                <w:sz w:val="20"/>
+                <w:szCs w:val="20"/>
+                <w:lang w:val="en-US"/>
+              </w:rPr>
+              <w:t xml:space="preserve">aside </w:t>
+            </w:r>
+            <w:proofErr w:type="spellStart"/>
+            <w:r>
+              <w:rPr>
+                <w:rFonts w:ascii="Consolas" w:eastAsia="Consolas" w:hAnsi="Consolas" w:cs="Consolas"/>
+                <w:sz w:val="20"/>
+                <w:szCs w:val="20"/>
+                <w:lang w:val="en-US"/>
+              </w:rPr>
+              <w:t>nav</w:t>
+            </w:r>
+            <w:proofErr w:type="spellEnd"/>
+            <w:r>
+              <w:rPr>
+                <w:rFonts w:ascii="Consolas" w:eastAsia="Consolas" w:hAnsi="Consolas" w:cs="Consolas"/>
+                <w:sz w:val="20"/>
+                <w:szCs w:val="20"/>
+                <w:lang w:val="en-US"/>
               </w:rPr>
               <w:t xml:space="preserve"> </w:t>
             </w:r>
@@ -36084,15 +35977,17 @@
                 <w:rFonts w:ascii="Consolas" w:eastAsia="Consolas" w:hAnsi="Consolas" w:cs="Consolas"/>
                 <w:sz w:val="20"/>
                 <w:szCs w:val="20"/>
-              </w:rPr>
-              <w:t>nav</w:t>
-            </w:r>
-            <w:proofErr w:type="spellEnd"/>
-            <w:r>
-              <w:rPr>
-                <w:rFonts w:ascii="Consolas" w:eastAsia="Consolas" w:hAnsi="Consolas" w:cs="Consolas"/>
-                <w:sz w:val="20"/>
-                <w:szCs w:val="20"/>
+                <w:lang w:val="en-US"/>
+              </w:rPr>
+              <w:t>ul</w:t>
+            </w:r>
+            <w:proofErr w:type="spellEnd"/>
+            <w:r>
+              <w:rPr>
+                <w:rFonts w:ascii="Consolas" w:eastAsia="Consolas" w:hAnsi="Consolas" w:cs="Consolas"/>
+                <w:sz w:val="20"/>
+                <w:szCs w:val="20"/>
+                <w:lang w:val="en-US"/>
               </w:rPr>
               <w:t xml:space="preserve"> </w:t>
             </w:r>
@@ -36102,24 +35997,7 @@
                 <w:rFonts w:ascii="Consolas" w:eastAsia="Consolas" w:hAnsi="Consolas" w:cs="Consolas"/>
                 <w:sz w:val="20"/>
                 <w:szCs w:val="20"/>
-              </w:rPr>
-              <w:t>ul</w:t>
-            </w:r>
-            <w:proofErr w:type="spellEnd"/>
-            <w:r>
-              <w:rPr>
-                <w:rFonts w:ascii="Consolas" w:eastAsia="Consolas" w:hAnsi="Consolas" w:cs="Consolas"/>
-                <w:sz w:val="20"/>
-                <w:szCs w:val="20"/>
-              </w:rPr>
-              <w:t xml:space="preserve"> </w:t>
-            </w:r>
-            <w:proofErr w:type="spellStart"/>
-            <w:r>
-              <w:rPr>
-                <w:rFonts w:ascii="Consolas" w:eastAsia="Consolas" w:hAnsi="Consolas" w:cs="Consolas"/>
-                <w:sz w:val="20"/>
-                <w:szCs w:val="20"/>
+                <w:lang w:val="en-US"/>
               </w:rPr>
               <w:t>li:hover</w:t>
             </w:r>
@@ -36129,6 +36007,7 @@
                 <w:rFonts w:ascii="Consolas" w:eastAsia="Consolas" w:hAnsi="Consolas" w:cs="Consolas"/>
                 <w:sz w:val="20"/>
                 <w:szCs w:val="20"/>
+                <w:lang w:val="en-US"/>
               </w:rPr>
               <w:t xml:space="preserve"> a{</w:t>
             </w:r>
@@ -36149,6 +36028,7 @@
                 <w:rFonts w:ascii="Consolas" w:eastAsia="Consolas" w:hAnsi="Consolas" w:cs="Consolas"/>
                 <w:sz w:val="20"/>
                 <w:szCs w:val="20"/>
+                <w:lang w:val="en-US"/>
               </w:rPr>
               <w:t xml:space="preserve">    </w:t>
             </w:r>
@@ -36778,10 +36658,10 @@
       </w:pPr>
     </w:p>
     <w:sectPr>
-      <w:headerReference w:type="default" r:id="rId23"/>
-      <w:footerReference w:type="default" r:id="rId24"/>
-      <w:headerReference w:type="first" r:id="rId25"/>
-      <w:footerReference w:type="first" r:id="rId26"/>
+      <w:headerReference w:type="default" r:id="rId24"/>
+      <w:footerReference w:type="default" r:id="rId25"/>
+      <w:headerReference w:type="first" r:id="rId26"/>
+      <w:footerReference w:type="first" r:id="rId27"/>
       <w:pgSz w:w="11906" w:h="16838"/>
       <w:pgMar w:top="1440" w:right="1082" w:bottom="1440" w:left="1082" w:header="0" w:footer="720" w:gutter="0"/>
       <w:pgNumType w:start="1"/>
@@ -37002,7 +36882,7 @@
               <w:rFonts w:ascii="Jura" w:eastAsia="Jura" w:hAnsi="Jura" w:cs="Jura"/>
               <w:noProof/>
             </w:rPr>
-            <w:t>3</w:t>
+            <w:t>2</w:t>
           </w:r>
           <w:r>
             <w:rPr>

</xml_diff>

<commit_message>
doc, add mais px pro form a esquerda horizontal
</commit_message>
<xml_diff>
--- a/exercicios_html_css_20190510193638.docx
+++ b/exercicios_html_css_20190510193638.docx
@@ -8638,7 +8638,27 @@
                 <w:szCs w:val="20"/>
                 <w:lang w:val="en-US"/>
               </w:rPr>
-              <w:t>.barra{</w:t>
+              <w:t>.</w:t>
+            </w:r>
+            <w:proofErr w:type="spellStart"/>
+            <w:r>
+              <w:rPr>
+                <w:rFonts w:ascii="Consolas" w:eastAsia="Consolas" w:hAnsi="Consolas" w:cs="Consolas"/>
+                <w:sz w:val="20"/>
+                <w:szCs w:val="20"/>
+                <w:lang w:val="en-US"/>
+              </w:rPr>
+              <w:t>barra</w:t>
+            </w:r>
+            <w:proofErr w:type="spellEnd"/>
+            <w:r>
+              <w:rPr>
+                <w:rFonts w:ascii="Consolas" w:eastAsia="Consolas" w:hAnsi="Consolas" w:cs="Consolas"/>
+                <w:sz w:val="20"/>
+                <w:szCs w:val="20"/>
+                <w:lang w:val="en-US"/>
+              </w:rPr>
+              <w:t>{</w:t>
             </w:r>
           </w:p>
           <w:p>
@@ -8682,7 +8702,27 @@
                 <w:szCs w:val="20"/>
                 <w:lang w:val="en-US"/>
               </w:rPr>
-              <w:t xml:space="preserve">    background-color:white;</w:t>
+              <w:t xml:space="preserve">    </w:t>
+            </w:r>
+            <w:proofErr w:type="spellStart"/>
+            <w:r>
+              <w:rPr>
+                <w:rFonts w:ascii="Consolas" w:eastAsia="Consolas" w:hAnsi="Consolas" w:cs="Consolas"/>
+                <w:sz w:val="20"/>
+                <w:szCs w:val="20"/>
+                <w:lang w:val="en-US"/>
+              </w:rPr>
+              <w:t>background-color:white</w:t>
+            </w:r>
+            <w:proofErr w:type="spellEnd"/>
+            <w:r>
+              <w:rPr>
+                <w:rFonts w:ascii="Consolas" w:eastAsia="Consolas" w:hAnsi="Consolas" w:cs="Consolas"/>
+                <w:sz w:val="20"/>
+                <w:szCs w:val="20"/>
+                <w:lang w:val="en-US"/>
+              </w:rPr>
+              <w:t>;</w:t>
             </w:r>
           </w:p>
           <w:p>
@@ -8726,7 +8766,47 @@
                 <w:szCs w:val="20"/>
                 <w:lang w:val="en-US"/>
               </w:rPr>
-              <w:t xml:space="preserve">    box-shadow: 1px 1px 5px 5px #d1d1d1;</w:t>
+              <w:t xml:space="preserve">    box-shadow: 1px </w:t>
+            </w:r>
+            <w:proofErr w:type="spellStart"/>
+            <w:r>
+              <w:rPr>
+                <w:rFonts w:ascii="Consolas" w:eastAsia="Consolas" w:hAnsi="Consolas" w:cs="Consolas"/>
+                <w:sz w:val="20"/>
+                <w:szCs w:val="20"/>
+                <w:lang w:val="en-US"/>
+              </w:rPr>
+              <w:t>1px</w:t>
+            </w:r>
+            <w:proofErr w:type="spellEnd"/>
+            <w:r>
+              <w:rPr>
+                <w:rFonts w:ascii="Consolas" w:eastAsia="Consolas" w:hAnsi="Consolas" w:cs="Consolas"/>
+                <w:sz w:val="20"/>
+                <w:szCs w:val="20"/>
+                <w:lang w:val="en-US"/>
+              </w:rPr>
+              <w:t xml:space="preserve"> 5px </w:t>
+            </w:r>
+            <w:proofErr w:type="spellStart"/>
+            <w:r>
+              <w:rPr>
+                <w:rFonts w:ascii="Consolas" w:eastAsia="Consolas" w:hAnsi="Consolas" w:cs="Consolas"/>
+                <w:sz w:val="20"/>
+                <w:szCs w:val="20"/>
+                <w:lang w:val="en-US"/>
+              </w:rPr>
+              <w:t>5px</w:t>
+            </w:r>
+            <w:proofErr w:type="spellEnd"/>
+            <w:r>
+              <w:rPr>
+                <w:rFonts w:ascii="Consolas" w:eastAsia="Consolas" w:hAnsi="Consolas" w:cs="Consolas"/>
+                <w:sz w:val="20"/>
+                <w:szCs w:val="20"/>
+                <w:lang w:val="en-US"/>
+              </w:rPr>
+              <w:t xml:space="preserve"> #d1d1d1;</w:t>
             </w:r>
           </w:p>
           <w:p>
@@ -8814,7 +8894,27 @@
                 <w:szCs w:val="20"/>
                 <w:lang w:val="en-US"/>
               </w:rPr>
-              <w:t>.img{</w:t>
+              <w:t>.</w:t>
+            </w:r>
+            <w:proofErr w:type="spellStart"/>
+            <w:r>
+              <w:rPr>
+                <w:rFonts w:ascii="Consolas" w:eastAsia="Consolas" w:hAnsi="Consolas" w:cs="Consolas"/>
+                <w:sz w:val="20"/>
+                <w:szCs w:val="20"/>
+                <w:lang w:val="en-US"/>
+              </w:rPr>
+              <w:t>img</w:t>
+            </w:r>
+            <w:proofErr w:type="spellEnd"/>
+            <w:r>
+              <w:rPr>
+                <w:rFonts w:ascii="Consolas" w:eastAsia="Consolas" w:hAnsi="Consolas" w:cs="Consolas"/>
+                <w:sz w:val="20"/>
+                <w:szCs w:val="20"/>
+                <w:lang w:val="en-US"/>
+              </w:rPr>
+              <w:t>{</w:t>
             </w:r>
           </w:p>
           <w:p>
@@ -8946,7 +9046,47 @@
                 <w:szCs w:val="20"/>
                 <w:lang w:val="en-US"/>
               </w:rPr>
-              <w:t>.barra ul{</w:t>
+              <w:t>.</w:t>
+            </w:r>
+            <w:proofErr w:type="spellStart"/>
+            <w:r>
+              <w:rPr>
+                <w:rFonts w:ascii="Consolas" w:eastAsia="Consolas" w:hAnsi="Consolas" w:cs="Consolas"/>
+                <w:sz w:val="20"/>
+                <w:szCs w:val="20"/>
+                <w:lang w:val="en-US"/>
+              </w:rPr>
+              <w:t>barra</w:t>
+            </w:r>
+            <w:proofErr w:type="spellEnd"/>
+            <w:r>
+              <w:rPr>
+                <w:rFonts w:ascii="Consolas" w:eastAsia="Consolas" w:hAnsi="Consolas" w:cs="Consolas"/>
+                <w:sz w:val="20"/>
+                <w:szCs w:val="20"/>
+                <w:lang w:val="en-US"/>
+              </w:rPr>
+              <w:t xml:space="preserve"> </w:t>
+            </w:r>
+            <w:proofErr w:type="spellStart"/>
+            <w:r>
+              <w:rPr>
+                <w:rFonts w:ascii="Consolas" w:eastAsia="Consolas" w:hAnsi="Consolas" w:cs="Consolas"/>
+                <w:sz w:val="20"/>
+                <w:szCs w:val="20"/>
+                <w:lang w:val="en-US"/>
+              </w:rPr>
+              <w:t>ul</w:t>
+            </w:r>
+            <w:proofErr w:type="spellEnd"/>
+            <w:r>
+              <w:rPr>
+                <w:rFonts w:ascii="Consolas" w:eastAsia="Consolas" w:hAnsi="Consolas" w:cs="Consolas"/>
+                <w:sz w:val="20"/>
+                <w:szCs w:val="20"/>
+                <w:lang w:val="en-US"/>
+              </w:rPr>
+              <w:t>{</w:t>
             </w:r>
           </w:p>
           <w:p>
@@ -9078,7 +9218,47 @@
                 <w:szCs w:val="20"/>
                 <w:lang w:val="en-US"/>
               </w:rPr>
-              <w:t>.barra ul li{</w:t>
+              <w:t>.</w:t>
+            </w:r>
+            <w:proofErr w:type="spellStart"/>
+            <w:r>
+              <w:rPr>
+                <w:rFonts w:ascii="Consolas" w:eastAsia="Consolas" w:hAnsi="Consolas" w:cs="Consolas"/>
+                <w:sz w:val="20"/>
+                <w:szCs w:val="20"/>
+                <w:lang w:val="en-US"/>
+              </w:rPr>
+              <w:t>barra</w:t>
+            </w:r>
+            <w:proofErr w:type="spellEnd"/>
+            <w:r>
+              <w:rPr>
+                <w:rFonts w:ascii="Consolas" w:eastAsia="Consolas" w:hAnsi="Consolas" w:cs="Consolas"/>
+                <w:sz w:val="20"/>
+                <w:szCs w:val="20"/>
+                <w:lang w:val="en-US"/>
+              </w:rPr>
+              <w:t xml:space="preserve"> </w:t>
+            </w:r>
+            <w:proofErr w:type="spellStart"/>
+            <w:r>
+              <w:rPr>
+                <w:rFonts w:ascii="Consolas" w:eastAsia="Consolas" w:hAnsi="Consolas" w:cs="Consolas"/>
+                <w:sz w:val="20"/>
+                <w:szCs w:val="20"/>
+                <w:lang w:val="en-US"/>
+              </w:rPr>
+              <w:t>ul</w:t>
+            </w:r>
+            <w:proofErr w:type="spellEnd"/>
+            <w:r>
+              <w:rPr>
+                <w:rFonts w:ascii="Consolas" w:eastAsia="Consolas" w:hAnsi="Consolas" w:cs="Consolas"/>
+                <w:sz w:val="20"/>
+                <w:szCs w:val="20"/>
+                <w:lang w:val="en-US"/>
+              </w:rPr>
+              <w:t xml:space="preserve"> li{</w:t>
             </w:r>
           </w:p>
           <w:p>
@@ -9202,6 +9382,7 @@
                 <w:szCs w:val="20"/>
               </w:rPr>
             </w:pPr>
+            <w:proofErr w:type="gramStart"/>
             <w:r>
               <w:rPr>
                 <w:rFonts w:ascii="Consolas" w:eastAsia="Consolas" w:hAnsi="Consolas" w:cs="Consolas"/>
@@ -9210,6 +9391,7 @@
               </w:rPr>
               <w:t>}</w:t>
             </w:r>
+            <w:proofErr w:type="gramEnd"/>
           </w:p>
           <w:p>
             <w:pPr>
@@ -9246,8 +9428,18 @@
                 <w:sz w:val="20"/>
                 <w:szCs w:val="20"/>
               </w:rPr>
-              <w:t xml:space="preserve"> li a{</w:t>
-            </w:r>
+              <w:t xml:space="preserve"> li </w:t>
+            </w:r>
+            <w:proofErr w:type="gramStart"/>
+            <w:r>
+              <w:rPr>
+                <w:rFonts w:ascii="Consolas" w:eastAsia="Consolas" w:hAnsi="Consolas" w:cs="Consolas"/>
+                <w:sz w:val="20"/>
+                <w:szCs w:val="20"/>
+              </w:rPr>
+              <w:t>a{</w:t>
+            </w:r>
+            <w:proofErr w:type="gramEnd"/>
           </w:p>
           <w:p>
             <w:pPr>
@@ -9270,6 +9462,7 @@
               <w:t xml:space="preserve">    </w:t>
             </w:r>
             <w:proofErr w:type="spellStart"/>
+            <w:proofErr w:type="gramStart"/>
             <w:r>
               <w:rPr>
                 <w:rFonts w:ascii="Consolas" w:eastAsia="Consolas" w:hAnsi="Consolas" w:cs="Consolas"/>
@@ -9279,6 +9472,7 @@
               <w:t>padding</w:t>
             </w:r>
             <w:proofErr w:type="spellEnd"/>
+            <w:proofErr w:type="gramEnd"/>
             <w:r>
               <w:rPr>
                 <w:rFonts w:ascii="Consolas" w:eastAsia="Consolas" w:hAnsi="Consolas" w:cs="Consolas"/>
@@ -9471,6 +9665,7 @@
               <w:t xml:space="preserve">    </w:t>
             </w:r>
             <w:proofErr w:type="spellStart"/>
+            <w:proofErr w:type="gramStart"/>
             <w:r>
               <w:rPr>
                 <w:rFonts w:ascii="Consolas" w:eastAsia="Consolas" w:hAnsi="Consolas" w:cs="Consolas"/>
@@ -9480,6 +9675,7 @@
               <w:t>width</w:t>
             </w:r>
             <w:proofErr w:type="spellEnd"/>
+            <w:proofErr w:type="gramEnd"/>
             <w:r>
               <w:rPr>
                 <w:rFonts w:ascii="Consolas" w:eastAsia="Consolas" w:hAnsi="Consolas" w:cs="Consolas"/>
@@ -9500,6 +9696,7 @@
                 <w:szCs w:val="20"/>
               </w:rPr>
             </w:pPr>
+            <w:proofErr w:type="gramStart"/>
             <w:r>
               <w:rPr>
                 <w:rFonts w:ascii="Consolas" w:eastAsia="Consolas" w:hAnsi="Consolas" w:cs="Consolas"/>
@@ -9508,19 +9705,21 @@
               </w:rPr>
               <w:t>}</w:t>
             </w:r>
-          </w:p>
-          <w:p>
-            <w:pPr>
-              <w:widowControl w:val="0"/>
-              <w:spacing w:after="0" w:line="240" w:lineRule="auto"/>
-              <w:jc w:val="left"/>
-              <w:rPr>
-                <w:rFonts w:ascii="Consolas" w:eastAsia="Consolas" w:hAnsi="Consolas" w:cs="Consolas"/>
-                <w:sz w:val="20"/>
-                <w:szCs w:val="20"/>
-              </w:rPr>
-            </w:pPr>
-            <w:proofErr w:type="spellStart"/>
+            <w:proofErr w:type="gramEnd"/>
+          </w:p>
+          <w:p>
+            <w:pPr>
+              <w:widowControl w:val="0"/>
+              <w:spacing w:after="0" w:line="240" w:lineRule="auto"/>
+              <w:jc w:val="left"/>
+              <w:rPr>
+                <w:rFonts w:ascii="Consolas" w:eastAsia="Consolas" w:hAnsi="Consolas" w:cs="Consolas"/>
+                <w:sz w:val="20"/>
+                <w:szCs w:val="20"/>
+              </w:rPr>
+            </w:pPr>
+            <w:proofErr w:type="spellStart"/>
+            <w:proofErr w:type="gramStart"/>
             <w:r>
               <w:rPr>
                 <w:rFonts w:ascii="Consolas" w:eastAsia="Consolas" w:hAnsi="Consolas" w:cs="Consolas"/>
@@ -9530,6 +9729,7 @@
               <w:t>form</w:t>
             </w:r>
             <w:proofErr w:type="spellEnd"/>
+            <w:proofErr w:type="gramEnd"/>
             <w:r>
               <w:rPr>
                 <w:rFonts w:ascii="Consolas" w:eastAsia="Consolas" w:hAnsi="Consolas" w:cs="Consolas"/>
@@ -9574,7 +9774,25 @@
                 <w:sz w:val="20"/>
                 <w:szCs w:val="20"/>
               </w:rPr>
-              <w:t xml:space="preserve"> para dizer onde vai o ponteiro */</w:t>
+              <w:t xml:space="preserve"> para dizer </w:t>
+            </w:r>
+            <w:proofErr w:type="gramStart"/>
+            <w:r>
+              <w:rPr>
+                <w:rFonts w:ascii="Consolas" w:eastAsia="Consolas" w:hAnsi="Consolas" w:cs="Consolas"/>
+                <w:sz w:val="20"/>
+                <w:szCs w:val="20"/>
+              </w:rPr>
+              <w:t>onde</w:t>
+            </w:r>
+            <w:proofErr w:type="gramEnd"/>
+            <w:r>
+              <w:rPr>
+                <w:rFonts w:ascii="Consolas" w:eastAsia="Consolas" w:hAnsi="Consolas" w:cs="Consolas"/>
+                <w:sz w:val="20"/>
+                <w:szCs w:val="20"/>
+              </w:rPr>
+              <w:t xml:space="preserve"> vai o ponteiro */</w:t>
             </w:r>
           </w:p>
           <w:p>
@@ -9714,7 +9932,27 @@
                 <w:szCs w:val="20"/>
                 <w:lang w:val="en-US"/>
               </w:rPr>
-              <w:t>form input::-webkit-input-placeholder{</w:t>
+              <w:t>form input::-</w:t>
+            </w:r>
+            <w:proofErr w:type="spellStart"/>
+            <w:r>
+              <w:rPr>
+                <w:rFonts w:ascii="Consolas" w:eastAsia="Consolas" w:hAnsi="Consolas" w:cs="Consolas"/>
+                <w:sz w:val="20"/>
+                <w:szCs w:val="20"/>
+                <w:lang w:val="en-US"/>
+              </w:rPr>
+              <w:t>webkit</w:t>
+            </w:r>
+            <w:proofErr w:type="spellEnd"/>
+            <w:r>
+              <w:rPr>
+                <w:rFonts w:ascii="Consolas" w:eastAsia="Consolas" w:hAnsi="Consolas" w:cs="Consolas"/>
+                <w:sz w:val="20"/>
+                <w:szCs w:val="20"/>
+                <w:lang w:val="en-US"/>
+              </w:rPr>
+              <w:t>-input-placeholder{</w:t>
             </w:r>
           </w:p>
           <w:p>
@@ -10022,7 +10260,27 @@
                 <w:szCs w:val="20"/>
                 <w:lang w:val="en-US"/>
               </w:rPr>
-              <w:t xml:space="preserve">    .barra{</w:t>
+              <w:t xml:space="preserve">    .</w:t>
+            </w:r>
+            <w:proofErr w:type="spellStart"/>
+            <w:r>
+              <w:rPr>
+                <w:rFonts w:ascii="Consolas" w:eastAsia="Consolas" w:hAnsi="Consolas" w:cs="Consolas"/>
+                <w:sz w:val="20"/>
+                <w:szCs w:val="20"/>
+                <w:lang w:val="en-US"/>
+              </w:rPr>
+              <w:t>barra</w:t>
+            </w:r>
+            <w:proofErr w:type="spellEnd"/>
+            <w:r>
+              <w:rPr>
+                <w:rFonts w:ascii="Consolas" w:eastAsia="Consolas" w:hAnsi="Consolas" w:cs="Consolas"/>
+                <w:sz w:val="20"/>
+                <w:szCs w:val="20"/>
+                <w:lang w:val="en-US"/>
+              </w:rPr>
+              <w:t>{</w:t>
             </w:r>
           </w:p>
           <w:p>
@@ -10156,6 +10414,7 @@
               <w:t xml:space="preserve">        </w:t>
             </w:r>
             <w:proofErr w:type="spellStart"/>
+            <w:proofErr w:type="gramStart"/>
             <w:r>
               <w:rPr>
                 <w:rFonts w:ascii="Consolas" w:eastAsia="Consolas" w:hAnsi="Consolas" w:cs="Consolas"/>
@@ -10165,6 +10424,7 @@
               <w:t>width</w:t>
             </w:r>
             <w:proofErr w:type="spellEnd"/>
+            <w:proofErr w:type="gramEnd"/>
             <w:r>
               <w:rPr>
                 <w:rFonts w:ascii="Consolas" w:eastAsia="Consolas" w:hAnsi="Consolas" w:cs="Consolas"/>
@@ -10191,29 +10451,40 @@
                 <w:sz w:val="20"/>
                 <w:szCs w:val="20"/>
               </w:rPr>
-              <w:t xml:space="preserve">    }</w:t>
-            </w:r>
-          </w:p>
-          <w:p>
-            <w:pPr>
-              <w:widowControl w:val="0"/>
-              <w:spacing w:after="0" w:line="240" w:lineRule="auto"/>
-              <w:jc w:val="left"/>
-              <w:rPr>
-                <w:rFonts w:ascii="Consolas" w:eastAsia="Consolas" w:hAnsi="Consolas" w:cs="Consolas"/>
-                <w:sz w:val="20"/>
-                <w:szCs w:val="20"/>
-              </w:rPr>
-            </w:pPr>
-            <w:r>
-              <w:rPr>
-                <w:rFonts w:ascii="Consolas" w:eastAsia="Consolas" w:hAnsi="Consolas" w:cs="Consolas"/>
-                <w:sz w:val="20"/>
-                <w:szCs w:val="20"/>
-              </w:rPr>
               <w:t xml:space="preserve">    </w:t>
             </w:r>
-            <w:proofErr w:type="spellStart"/>
+            <w:proofErr w:type="gramStart"/>
+            <w:r>
+              <w:rPr>
+                <w:rFonts w:ascii="Consolas" w:eastAsia="Consolas" w:hAnsi="Consolas" w:cs="Consolas"/>
+                <w:sz w:val="20"/>
+                <w:szCs w:val="20"/>
+              </w:rPr>
+              <w:t>}</w:t>
+            </w:r>
+            <w:proofErr w:type="gramEnd"/>
+          </w:p>
+          <w:p>
+            <w:pPr>
+              <w:widowControl w:val="0"/>
+              <w:spacing w:after="0" w:line="240" w:lineRule="auto"/>
+              <w:jc w:val="left"/>
+              <w:rPr>
+                <w:rFonts w:ascii="Consolas" w:eastAsia="Consolas" w:hAnsi="Consolas" w:cs="Consolas"/>
+                <w:sz w:val="20"/>
+                <w:szCs w:val="20"/>
+              </w:rPr>
+            </w:pPr>
+            <w:r>
+              <w:rPr>
+                <w:rFonts w:ascii="Consolas" w:eastAsia="Consolas" w:hAnsi="Consolas" w:cs="Consolas"/>
+                <w:sz w:val="20"/>
+                <w:szCs w:val="20"/>
+              </w:rPr>
+              <w:t xml:space="preserve">    </w:t>
+            </w:r>
+            <w:proofErr w:type="spellStart"/>
+            <w:proofErr w:type="gramStart"/>
             <w:r>
               <w:rPr>
                 <w:rFonts w:ascii="Consolas" w:eastAsia="Consolas" w:hAnsi="Consolas" w:cs="Consolas"/>
@@ -10223,6 +10494,7 @@
               <w:t>form</w:t>
             </w:r>
             <w:proofErr w:type="spellEnd"/>
+            <w:proofErr w:type="gramEnd"/>
             <w:r>
               <w:rPr>
                 <w:rFonts w:ascii="Consolas" w:eastAsia="Consolas" w:hAnsi="Consolas" w:cs="Consolas"/>
@@ -10252,6 +10524,7 @@
               <w:t xml:space="preserve">        </w:t>
             </w:r>
             <w:proofErr w:type="spellStart"/>
+            <w:proofErr w:type="gramStart"/>
             <w:r>
               <w:rPr>
                 <w:rFonts w:ascii="Consolas" w:eastAsia="Consolas" w:hAnsi="Consolas" w:cs="Consolas"/>
@@ -10261,6 +10534,7 @@
               <w:t>width</w:t>
             </w:r>
             <w:proofErr w:type="spellEnd"/>
+            <w:proofErr w:type="gramEnd"/>
             <w:r>
               <w:rPr>
                 <w:rFonts w:ascii="Consolas" w:eastAsia="Consolas" w:hAnsi="Consolas" w:cs="Consolas"/>
@@ -10299,20 +10573,9 @@
                 <w:sz w:val="20"/>
                 <w:szCs w:val="20"/>
               </w:rPr>
-              <w:t xml:space="preserve">    }</w:t>
-            </w:r>
-          </w:p>
-          <w:p>
-            <w:pPr>
-              <w:widowControl w:val="0"/>
-              <w:spacing w:after="0" w:line="240" w:lineRule="auto"/>
-              <w:jc w:val="left"/>
-              <w:rPr>
-                <w:rFonts w:ascii="Consolas" w:eastAsia="Consolas" w:hAnsi="Consolas" w:cs="Consolas"/>
-                <w:sz w:val="20"/>
-                <w:szCs w:val="20"/>
-              </w:rPr>
-            </w:pPr>
+              <w:t xml:space="preserve">    </w:t>
+            </w:r>
+            <w:proofErr w:type="gramStart"/>
             <w:r>
               <w:rPr>
                 <w:rFonts w:ascii="Consolas" w:eastAsia="Consolas" w:hAnsi="Consolas" w:cs="Consolas"/>
@@ -10321,20 +10584,41 @@
               </w:rPr>
               <w:t>}</w:t>
             </w:r>
-          </w:p>
-          <w:p>
-            <w:pPr>
-              <w:widowControl w:val="0"/>
-              <w:spacing w:after="0" w:line="240" w:lineRule="auto"/>
-              <w:jc w:val="left"/>
-              <w:rPr>
-                <w:rFonts w:ascii="Consolas" w:eastAsia="Consolas" w:hAnsi="Consolas" w:cs="Consolas"/>
-                <w:sz w:val="20"/>
-                <w:szCs w:val="20"/>
-              </w:rPr>
-            </w:pPr>
-            <w:bookmarkStart w:id="9" w:name="_GoBack"/>
-            <w:bookmarkEnd w:id="9"/>
+            <w:proofErr w:type="gramEnd"/>
+          </w:p>
+          <w:p>
+            <w:pPr>
+              <w:widowControl w:val="0"/>
+              <w:spacing w:after="0" w:line="240" w:lineRule="auto"/>
+              <w:jc w:val="left"/>
+              <w:rPr>
+                <w:rFonts w:ascii="Consolas" w:eastAsia="Consolas" w:hAnsi="Consolas" w:cs="Consolas"/>
+                <w:sz w:val="20"/>
+                <w:szCs w:val="20"/>
+              </w:rPr>
+            </w:pPr>
+            <w:proofErr w:type="gramStart"/>
+            <w:r>
+              <w:rPr>
+                <w:rFonts w:ascii="Consolas" w:eastAsia="Consolas" w:hAnsi="Consolas" w:cs="Consolas"/>
+                <w:sz w:val="20"/>
+                <w:szCs w:val="20"/>
+              </w:rPr>
+              <w:t>}</w:t>
+            </w:r>
+            <w:proofErr w:type="gramEnd"/>
+          </w:p>
+          <w:p>
+            <w:pPr>
+              <w:widowControl w:val="0"/>
+              <w:spacing w:after="0" w:line="240" w:lineRule="auto"/>
+              <w:jc w:val="left"/>
+              <w:rPr>
+                <w:rFonts w:ascii="Consolas" w:eastAsia="Consolas" w:hAnsi="Consolas" w:cs="Consolas"/>
+                <w:sz w:val="20"/>
+                <w:szCs w:val="20"/>
+              </w:rPr>
+            </w:pPr>
           </w:p>
         </w:tc>
       </w:tr>
@@ -10441,8 +10725,8 @@
         <w:pStyle w:val="Ttulo2"/>
         <w:spacing w:after="0" w:line="360" w:lineRule="auto"/>
       </w:pPr>
-      <w:bookmarkStart w:id="10" w:name="_xsx1yy5zqcwa" w:colFirst="0" w:colLast="0"/>
-      <w:bookmarkEnd w:id="10"/>
+      <w:bookmarkStart w:id="9" w:name="_xsx1yy5zqcwa" w:colFirst="0" w:colLast="0"/>
+      <w:bookmarkEnd w:id="9"/>
       <w:r>
         <w:t>HTML</w:t>
       </w:r>
@@ -12392,8 +12676,8 @@
         <w:pStyle w:val="Ttulo2"/>
         <w:spacing w:before="200" w:after="0" w:line="360" w:lineRule="auto"/>
       </w:pPr>
-      <w:bookmarkStart w:id="11" w:name="_sdqjxnhv31cu" w:colFirst="0" w:colLast="0"/>
-      <w:bookmarkEnd w:id="11"/>
+      <w:bookmarkStart w:id="10" w:name="_sdqjxnhv31cu" w:colFirst="0" w:colLast="0"/>
+      <w:bookmarkEnd w:id="10"/>
       <w:r>
         <w:t>CSS</w:t>
       </w:r>
@@ -16091,8 +16375,8 @@
         <w:pStyle w:val="Ttulo2"/>
         <w:spacing w:after="0" w:line="360" w:lineRule="auto"/>
       </w:pPr>
-      <w:bookmarkStart w:id="12" w:name="_i4ix2nsvwcc" w:colFirst="0" w:colLast="0"/>
-      <w:bookmarkEnd w:id="12"/>
+      <w:bookmarkStart w:id="11" w:name="_i4ix2nsvwcc" w:colFirst="0" w:colLast="0"/>
+      <w:bookmarkEnd w:id="11"/>
       <w:r>
         <w:t>HTML</w:t>
       </w:r>
@@ -17479,8 +17763,8 @@
         <w:pStyle w:val="Ttulo2"/>
         <w:spacing w:before="200" w:after="0" w:line="360" w:lineRule="auto"/>
       </w:pPr>
-      <w:bookmarkStart w:id="13" w:name="_7b6j7sl67emi" w:colFirst="0" w:colLast="0"/>
-      <w:bookmarkEnd w:id="13"/>
+      <w:bookmarkStart w:id="12" w:name="_7b6j7sl67emi" w:colFirst="0" w:colLast="0"/>
+      <w:bookmarkEnd w:id="12"/>
       <w:r>
         <w:t>CSS</w:t>
       </w:r>
@@ -18518,18 +18802,50 @@
                 <w:rFonts w:ascii="Consolas" w:eastAsia="Consolas" w:hAnsi="Consolas" w:cs="Consolas"/>
                 <w:sz w:val="20"/>
                 <w:szCs w:val="20"/>
-                <w:lang w:val="en-US"/>
-              </w:rPr>
-            </w:pPr>
-            <w:r>
-              <w:rPr>
-                <w:rFonts w:ascii="Consolas" w:eastAsia="Consolas" w:hAnsi="Consolas" w:cs="Consolas"/>
-                <w:sz w:val="20"/>
-                <w:szCs w:val="20"/>
-                <w:lang w:val="en-US"/>
-              </w:rPr>
-              <w:t xml:space="preserve">    padding: 12px;</w:t>
-            </w:r>
+              </w:rPr>
+            </w:pPr>
+            <w:r>
+              <w:rPr>
+                <w:rFonts w:ascii="Consolas" w:eastAsia="Consolas" w:hAnsi="Consolas" w:cs="Consolas"/>
+                <w:sz w:val="20"/>
+                <w:szCs w:val="20"/>
+                <w:lang w:val="en-US"/>
+              </w:rPr>
+              <w:t xml:space="preserve">    </w:t>
+            </w:r>
+            <w:proofErr w:type="spellStart"/>
+            <w:r>
+              <w:rPr>
+                <w:rFonts w:ascii="Consolas" w:eastAsia="Consolas" w:hAnsi="Consolas" w:cs="Consolas"/>
+                <w:sz w:val="20"/>
+                <w:szCs w:val="20"/>
+              </w:rPr>
+              <w:t>padding</w:t>
+            </w:r>
+            <w:proofErr w:type="spellEnd"/>
+            <w:r>
+              <w:rPr>
+                <w:rFonts w:ascii="Consolas" w:eastAsia="Consolas" w:hAnsi="Consolas" w:cs="Consolas"/>
+                <w:sz w:val="20"/>
+                <w:szCs w:val="20"/>
+              </w:rPr>
+              <w:t>: 12px 85px;</w:t>
+            </w:r>
+            <w:bookmarkStart w:id="13" w:name="_GoBack"/>
+            <w:bookmarkEnd w:id="13"/>
+          </w:p>
+          <w:p>
+            <w:pPr>
+              <w:widowControl w:val="0"/>
+              <w:spacing w:after="0" w:line="240" w:lineRule="auto"/>
+              <w:jc w:val="left"/>
+              <w:rPr>
+                <w:rFonts w:ascii="Consolas" w:eastAsia="Consolas" w:hAnsi="Consolas" w:cs="Consolas"/>
+                <w:sz w:val="20"/>
+                <w:szCs w:val="20"/>
+                <w:lang w:val="en-US"/>
+              </w:rPr>
+            </w:pPr>
           </w:p>
           <w:p>
             <w:pPr>
@@ -18616,6 +18932,7 @@
                 <w:szCs w:val="20"/>
                 <w:lang w:val="en-US"/>
               </w:rPr>
+              <w:lastRenderedPageBreak/>
               <w:t xml:space="preserve">    height: 26px;</w:t>
             </w:r>
           </w:p>
@@ -18638,7 +18955,6 @@
                 <w:szCs w:val="20"/>
                 <w:lang w:val="en-US"/>
               </w:rPr>
-              <w:lastRenderedPageBreak/>
               <w:t xml:space="preserve">    width: 35%;</w:t>
             </w:r>
           </w:p>
@@ -36068,7 +36384,7 @@
               <w:rFonts w:ascii="Jura" w:eastAsia="Jura" w:hAnsi="Jura" w:cs="Jura"/>
               <w:noProof/>
             </w:rPr>
-            <w:t>8</w:t>
+            <w:t>14</w:t>
           </w:r>
           <w:r>
             <w:rPr>
@@ -37523,6 +37839,18 @@
       <w:u w:val="single"/>
     </w:rPr>
   </w:style>
+  <w:style w:type="character" w:styleId="HiperlinkVisitado">
+    <w:name w:val="FollowedHyperlink"/>
+    <w:basedOn w:val="Fontepargpadro"/>
+    <w:uiPriority w:val="99"/>
+    <w:semiHidden/>
+    <w:unhideWhenUsed/>
+    <w:rsid w:val="002C6AD2"/>
+    <w:rPr>
+      <w:color w:val="800080" w:themeColor="followedHyperlink"/>
+      <w:u w:val="single"/>
+    </w:rPr>
+  </w:style>
 </w:styles>
 </file>
 
@@ -38170,6 +38498,18 @@
       <w:u w:val="single"/>
     </w:rPr>
   </w:style>
+  <w:style w:type="character" w:styleId="HiperlinkVisitado">
+    <w:name w:val="FollowedHyperlink"/>
+    <w:basedOn w:val="Fontepargpadro"/>
+    <w:uiPriority w:val="99"/>
+    <w:semiHidden/>
+    <w:unhideWhenUsed/>
+    <w:rsid w:val="002C6AD2"/>
+    <w:rPr>
+      <w:color w:val="800080" w:themeColor="followedHyperlink"/>
+      <w:u w:val="single"/>
+    </w:rPr>
+  </w:style>
 </w:styles>
 </file>
 

</xml_diff>